<commit_message>
fix: Contract PDF now shows only SELECTED indicator option, not all 3 options
## Problem:
- Contract PDF was loading ALL 3 options for each deliverable
- User could see all options displayed when they should only see their selected option
- Prisma query was including `deliverable.options: true` unnecessarily

## Solution:
- Removed `options: true` from deliverable_selections query
- API now only loads deliverable metadata and the selected_option
- Print PDF displays only the user's chosen option for each deliverable

## Files Modified:
- /app/api/contracts/print/[id]/route.ts: Simplified Prisma query to exclude all options

## Testing:
- Contract ID 38 should now display only selected options in PDF
- User confirmed: "hide the unchosen, leave only the selected"

🤖 Generated with [Claude Code](https://claude.com/claude-code)

Co-Authored-By: Claude <noreply@anthropic.com>
</commit_message>
<xml_diff>
--- a/pdr/Final/4_កិច្ចព្រមព្រៀងសមិទ្ធកម្មរវាងនាយកដ្ឋានបឋម_និងការិយាល័យអប់រំក្រុង.docx
+++ b/pdr/Final/4_កិច្ចព្រមព្រៀងសមិទ្ធកម្មរវាងនាយកដ្ឋានបឋម_និងការិយាល័យអប់រំក្រុង.docx
@@ -815,6 +815,7 @@
                 <w:cs/>
               </w:rPr>
             </w:pPr>
+            <w:proofErr w:type="spellStart"/>
             <w:r>
               <w:rPr>
                 <w:rFonts w:ascii="Khmer OS Siemreap" w:hAnsi="Khmer OS Siemreap" w:cs="Khmer OS Siemreap"/>
@@ -825,6 +826,17 @@
                 <w:cs/>
               </w:rPr>
               <w:t>សូចនាករ</w:t>
+            </w:r>
+            <w:proofErr w:type="spellEnd"/>
+            <w:r>
+              <w:rPr>
+                <w:rFonts w:ascii="Khmer OS Siemreap" w:hAnsi="Khmer OS Siemreap" w:cs="Khmer OS Siemreap"/>
+                <w:b/>
+                <w:bCs/>
+                <w:color w:val="000000" w:themeColor="text1"/>
+                <w:szCs w:val="20"/>
+              </w:rPr>
+              <w:t xml:space="preserve"> user will choose 1 out off 3, not all these 3.</w:t>
             </w:r>
           </w:p>
         </w:tc>
@@ -1590,7 +1602,6 @@
                 <w:highlight w:val="yellow"/>
                 <w:cs/>
               </w:rPr>
-              <w:lastRenderedPageBreak/>
               <w:t xml:space="preserve">៣/បើទិន្នន័យមូលដ្ឋាន ស្មើ </w:t>
             </w:r>
             <w:r>
@@ -1696,7 +1707,6 @@
                 <w:szCs w:val="22"/>
                 <w:cs/>
               </w:rPr>
-              <w:lastRenderedPageBreak/>
               <w:t>ខែតុលា ឆ្នាំ២០២៥</w:t>
             </w:r>
             <w:r>
@@ -2519,6 +2529,7 @@
                 <w:highlight w:val="yellow"/>
                 <w:cs/>
               </w:rPr>
+              <w:lastRenderedPageBreak/>
               <w:t xml:space="preserve">៣/បើទិន្នន័យមូលដ្ឋាន ស្មើ </w:t>
             </w:r>
             <w:r>
@@ -2635,6 +2646,7 @@
                 <w:szCs w:val="22"/>
                 <w:cs/>
               </w:rPr>
+              <w:lastRenderedPageBreak/>
               <w:t>ខែតុលា ឆ្នាំ២០២៥</w:t>
             </w:r>
             <w:r>

</xml_diff>